<commit_message>
Update Mediated Reactivity Title.docx
</commit_message>
<xml_diff>
--- a/7 Manuscript/Mediated Reactivity Title.docx
+++ b/7 Manuscript/Mediated Reactivity Title.docx
@@ -1,12 +1,9 @@
 
 <file path=word/document.xml><?xml version="1.0" encoding="utf-8"?>
-<w:document xmlns:wpc="http://schemas.microsoft.com/office/word/2010/wordprocessingCanvas" xmlns:cx="http://schemas.microsoft.com/office/drawing/2014/chartex" xmlns:cx1="http://schemas.microsoft.com/office/drawing/2015/9/8/chartex" xmlns:cx2="http://schemas.microsoft.com/office/drawing/2015/10/21/chartex" xmlns:cx3="http://schemas.microsoft.com/office/drawing/2016/5/9/chartex" xmlns:cx4="http://schemas.microsoft.com/office/drawing/2016/5/10/chartex" xmlns:cx5="http://schemas.microsoft.com/office/drawing/2016/5/11/chartex" xmlns:cx6="http://schemas.microsoft.com/office/drawing/2016/5/12/chartex" xmlns:cx7="http://schemas.microsoft.com/office/drawing/2016/5/13/chartex" xmlns:cx8="http://schemas.microsoft.com/office/drawing/2016/5/14/chartex" xmlns:mc="http://schemas.openxmlformats.org/markup-compatibility/2006" xmlns:aink="http://schemas.microsoft.com/office/drawing/2016/ink" xmlns:am3d="http://schemas.microsoft.com/office/drawing/2017/model3d" xmlns:o="urn:schemas-microsoft-com:office:office" xmlns:r="http://schemas.openxmlformats.org/officeDocument/2006/relationships" xmlns:m="http://schemas.openxmlformats.org/officeDocument/2006/math" xmlns:v="urn:schemas-microsoft-com:vml" xmlns:wp14="http://schemas.microsoft.com/office/word/2010/wordprocessingDrawing" xmlns:wp="http://schemas.openxmlformats.org/drawingml/2006/wordprocessingDrawing" xmlns:w10="urn:schemas-microsoft-com:office:word" xmlns:w="http://schemas.openxmlformats.org/wordprocessingml/2006/main" xmlns:w14="http://schemas.microsoft.com/office/word/2010/wordml" xmlns:w15="http://schemas.microsoft.com/office/word/2012/wordml" xmlns:w16cid="http://schemas.microsoft.com/office/word/2016/wordml/cid" xmlns:w16se="http://schemas.microsoft.com/office/word/2015/wordml/symex" xmlns:wpg="http://schemas.microsoft.com/office/word/2010/wordprocessingGroup" xmlns:wpi="http://schemas.microsoft.com/office/word/2010/wordprocessingInk" xmlns:wne="http://schemas.microsoft.com/office/word/2006/wordml" xmlns:wps="http://schemas.microsoft.com/office/word/2010/wordprocessingShape" mc:Ignorable="w14 w15 w16se w16cid wp14">
+<w:document xmlns:wpc="http://schemas.microsoft.com/office/word/2010/wordprocessingCanvas" xmlns:cx="http://schemas.microsoft.com/office/drawing/2014/chartex" xmlns:cx1="http://schemas.microsoft.com/office/drawing/2015/9/8/chartex" xmlns:cx2="http://schemas.microsoft.com/office/drawing/2015/10/21/chartex" xmlns:cx3="http://schemas.microsoft.com/office/drawing/2016/5/9/chartex" xmlns:cx4="http://schemas.microsoft.com/office/drawing/2016/5/10/chartex" xmlns:cx5="http://schemas.microsoft.com/office/drawing/2016/5/11/chartex" xmlns:cx6="http://schemas.microsoft.com/office/drawing/2016/5/12/chartex" xmlns:cx7="http://schemas.microsoft.com/office/drawing/2016/5/13/chartex" xmlns:cx8="http://schemas.microsoft.com/office/drawing/2016/5/14/chartex" xmlns:mc="http://schemas.openxmlformats.org/markup-compatibility/2006" xmlns:aink="http://schemas.microsoft.com/office/drawing/2016/ink" xmlns:am3d="http://schemas.microsoft.com/office/drawing/2017/model3d" xmlns:o="urn:schemas-microsoft-com:office:office" xmlns:oel="http://schemas.microsoft.com/office/2019/extlst" xmlns:r="http://schemas.openxmlformats.org/officeDocument/2006/relationships" xmlns:m="http://schemas.openxmlformats.org/officeDocument/2006/math" xmlns:v="urn:schemas-microsoft-com:vml" xmlns:wp14="http://schemas.microsoft.com/office/word/2010/wordprocessingDrawing" xmlns:wp="http://schemas.openxmlformats.org/drawingml/2006/wordprocessingDrawing" xmlns:w10="urn:schemas-microsoft-com:office:word" xmlns:w="http://schemas.openxmlformats.org/wordprocessingml/2006/main" xmlns:w14="http://schemas.microsoft.com/office/word/2010/wordml" xmlns:w15="http://schemas.microsoft.com/office/word/2012/wordml" xmlns:w16cex="http://schemas.microsoft.com/office/word/2018/wordml/cex" xmlns:w16cid="http://schemas.microsoft.com/office/word/2016/wordml/cid" xmlns:w16="http://schemas.microsoft.com/office/word/2018/wordml" xmlns:w16sdtdh="http://schemas.microsoft.com/office/word/2020/wordml/sdtdatahash" xmlns:w16se="http://schemas.microsoft.com/office/word/2015/wordml/symex" xmlns:wpg="http://schemas.microsoft.com/office/word/2010/wordprocessingGroup" xmlns:wpi="http://schemas.microsoft.com/office/word/2010/wordprocessingInk" xmlns:wne="http://schemas.microsoft.com/office/word/2006/wordml" xmlns:wps="http://schemas.microsoft.com/office/word/2010/wordprocessingShape" mc:Ignorable="w14 w15 w16se w16cid w16 w16cex w16sdtdh wp14">
   <w:body>
     <w:p>
       <w:pPr>
-        <w:tabs>
-          <w:tab w:val="left" w:pos="990"/>
-        </w:tabs>
         <w:spacing w:after="0"/>
       </w:pPr>
     </w:p>
@@ -23,21 +20,6 @@
     <w:p>
       <w:pPr>
         <w:spacing w:after="0"/>
-      </w:pPr>
-    </w:p>
-    <w:p>
-      <w:pPr>
-        <w:spacing w:after="0"/>
-      </w:pPr>
-    </w:p>
-    <w:p>
-      <w:pPr>
-        <w:spacing w:after="0" w:line="480" w:lineRule="auto"/>
-      </w:pPr>
-    </w:p>
-    <w:p>
-      <w:pPr>
-        <w:spacing w:after="0" w:line="480" w:lineRule="auto"/>
       </w:pPr>
     </w:p>
     <w:p>
@@ -404,7 +386,6 @@
     <w:p>
       <w:pPr>
         <w:spacing w:after="0" w:line="480" w:lineRule="auto"/>
-        <w:jc w:val="center"/>
         <w:rPr>
           <w:rFonts w:ascii="Times New Roman" w:hAnsi="Times New Roman" w:cs="Times New Roman"/>
           <w:b/>
@@ -417,6 +398,32 @@
     <w:p>
       <w:pPr>
         <w:spacing w:after="0" w:line="480" w:lineRule="auto"/>
+        <w:rPr>
+          <w:rFonts w:ascii="Times New Roman" w:hAnsi="Times New Roman" w:cs="Times New Roman"/>
+          <w:sz w:val="24"/>
+          <w:szCs w:val="24"/>
+        </w:rPr>
+      </w:pPr>
+      <w:r>
+        <w:rPr>
+          <w:rFonts w:ascii="Times New Roman" w:hAnsi="Times New Roman" w:cs="Times New Roman"/>
+          <w:sz w:val="24"/>
+          <w:szCs w:val="24"/>
+        </w:rPr>
+        <w:t xml:space="preserve">Word Count: </w:t>
+      </w:r>
+      <w:r>
+        <w:rPr>
+          <w:rFonts w:ascii="Times New Roman" w:hAnsi="Times New Roman" w:cs="Times New Roman"/>
+          <w:sz w:val="24"/>
+          <w:szCs w:val="24"/>
+        </w:rPr>
+        <w:t>9123</w:t>
+      </w:r>
+    </w:p>
+    <w:p>
+      <w:pPr>
+        <w:spacing w:after="0" w:line="480" w:lineRule="auto"/>
         <w:jc w:val="center"/>
         <w:rPr>
           <w:rFonts w:ascii="Times New Roman" w:hAnsi="Times New Roman" w:cs="Times New Roman"/>
@@ -430,6 +437,14 @@
     <w:p>
       <w:pPr>
         <w:spacing w:after="0" w:line="480" w:lineRule="auto"/>
+        <w:jc w:val="center"/>
+        <w:rPr>
+          <w:rFonts w:ascii="Times New Roman" w:hAnsi="Times New Roman" w:cs="Times New Roman"/>
+          <w:sz w:val="24"/>
+          <w:szCs w:val="24"/>
+        </w:rPr>
+      </w:pPr>
+      <w:r>
         <w:rPr>
           <w:rFonts w:ascii="Times New Roman" w:hAnsi="Times New Roman" w:cs="Times New Roman"/>
           <w:b/>
@@ -437,7 +452,8 @@
           <w:sz w:val="24"/>
           <w:szCs w:val="24"/>
         </w:rPr>
-      </w:pPr>
+        <w:t>Author Note</w:t>
+      </w:r>
     </w:p>
     <w:p>
       <w:pPr>
@@ -454,15 +470,104 @@
           <w:sz w:val="24"/>
           <w:szCs w:val="24"/>
         </w:rPr>
-        <w:t xml:space="preserve">Word Count: </w:t>
-      </w:r>
-      <w:r>
-        <w:rPr>
-          <w:rFonts w:ascii="Times New Roman" w:hAnsi="Times New Roman" w:cs="Times New Roman"/>
-          <w:sz w:val="24"/>
-          <w:szCs w:val="24"/>
-        </w:rPr>
-        <w:t>9123</w:t>
+        <w:tab/>
+        <w:t xml:space="preserve">Correspondence concerning this article </w:t>
+      </w:r>
+      <w:r>
+        <w:rPr>
+          <w:rFonts w:ascii="Times New Roman" w:hAnsi="Times New Roman" w:cs="Times New Roman"/>
+          <w:sz w:val="24"/>
+          <w:szCs w:val="24"/>
+        </w:rPr>
+        <w:t>should</w:t>
+      </w:r>
+      <w:r>
+        <w:rPr>
+          <w:rFonts w:ascii="Times New Roman" w:hAnsi="Times New Roman" w:cs="Times New Roman"/>
+          <w:sz w:val="24"/>
+          <w:szCs w:val="24"/>
+        </w:rPr>
+        <w:t xml:space="preserve"> be addressed to </w:t>
+      </w:r>
+      <w:r>
+        <w:rPr>
+          <w:rFonts w:ascii="Times New Roman" w:hAnsi="Times New Roman" w:cs="Times New Roman"/>
+          <w:sz w:val="24"/>
+          <w:szCs w:val="24"/>
+        </w:rPr>
+        <w:t>Nicholas P. Maxwell</w:t>
+      </w:r>
+      <w:r>
+        <w:rPr>
+          <w:rFonts w:ascii="Times New Roman" w:hAnsi="Times New Roman" w:cs="Times New Roman"/>
+          <w:sz w:val="24"/>
+          <w:szCs w:val="24"/>
+        </w:rPr>
+        <w:t xml:space="preserve">, </w:t>
+      </w:r>
+      <w:r>
+        <w:rPr>
+          <w:rFonts w:ascii="Times New Roman" w:hAnsi="Times New Roman" w:cs="Times New Roman"/>
+          <w:sz w:val="24"/>
+          <w:szCs w:val="24"/>
+        </w:rPr>
+        <w:t>Department</w:t>
+      </w:r>
+      <w:r>
+        <w:rPr>
+          <w:rFonts w:ascii="Times New Roman" w:hAnsi="Times New Roman" w:cs="Times New Roman"/>
+          <w:sz w:val="24"/>
+          <w:szCs w:val="24"/>
+        </w:rPr>
+        <w:t xml:space="preserve"> of Psychology, </w:t>
+      </w:r>
+      <w:r>
+        <w:rPr>
+          <w:rFonts w:ascii="Times New Roman" w:hAnsi="Times New Roman" w:cs="Times New Roman"/>
+          <w:sz w:val="24"/>
+          <w:szCs w:val="24"/>
+        </w:rPr>
+        <w:t>Midwestern State University</w:t>
+      </w:r>
+      <w:r>
+        <w:rPr>
+          <w:rFonts w:ascii="Times New Roman" w:hAnsi="Times New Roman" w:cs="Times New Roman"/>
+          <w:sz w:val="24"/>
+          <w:szCs w:val="24"/>
+        </w:rPr>
+        <w:t xml:space="preserve">, </w:t>
+      </w:r>
+      <w:r>
+        <w:rPr>
+          <w:rFonts w:ascii="Times New Roman" w:hAnsi="Times New Roman" w:cs="Times New Roman"/>
+          <w:sz w:val="24"/>
+          <w:szCs w:val="24"/>
+        </w:rPr>
+        <w:t>3410 Taft Blvd</w:t>
+      </w:r>
+      <w:r>
+        <w:rPr>
+          <w:rFonts w:ascii="Times New Roman" w:hAnsi="Times New Roman" w:cs="Times New Roman"/>
+          <w:sz w:val="24"/>
+          <w:szCs w:val="24"/>
+        </w:rPr>
+        <w:t>,</w:t>
+      </w:r>
+      <w:r>
+        <w:rPr>
+          <w:rFonts w:ascii="Times New Roman" w:hAnsi="Times New Roman" w:cs="Times New Roman"/>
+          <w:sz w:val="24"/>
+          <w:szCs w:val="24"/>
+        </w:rPr>
+        <w:t xml:space="preserve"> Wichita Falls, TX,</w:t>
+      </w:r>
+      <w:r>
+        <w:rPr>
+          <w:rFonts w:ascii="Times New Roman" w:hAnsi="Times New Roman" w:cs="Times New Roman"/>
+          <w:sz w:val="24"/>
+          <w:szCs w:val="24"/>
+        </w:rPr>
+        <w:t xml:space="preserve"> United States. </w:t>
       </w:r>
     </w:p>
     <w:p>
@@ -477,11 +582,7 @@
           <w:szCs w:val="24"/>
         </w:rPr>
       </w:pPr>
-    </w:p>
-    <w:p>
-      <w:pPr>
-        <w:spacing w:after="0" w:line="480" w:lineRule="auto"/>
-        <w:jc w:val="center"/>
+      <w:r>
         <w:rPr>
           <w:rFonts w:ascii="Times New Roman" w:hAnsi="Times New Roman" w:cs="Times New Roman"/>
           <w:b/>
@@ -489,12 +590,19 @@
           <w:sz w:val="24"/>
           <w:szCs w:val="24"/>
         </w:rPr>
-      </w:pPr>
+        <w:t>Declarations</w:t>
+      </w:r>
     </w:p>
     <w:p>
       <w:pPr>
         <w:spacing w:after="0" w:line="480" w:lineRule="auto"/>
-        <w:jc w:val="center"/>
+        <w:rPr>
+          <w:rFonts w:ascii="Times New Roman" w:hAnsi="Times New Roman" w:cs="Times New Roman"/>
+          <w:sz w:val="24"/>
+          <w:szCs w:val="24"/>
+        </w:rPr>
+      </w:pPr>
+      <w:r>
         <w:rPr>
           <w:rFonts w:ascii="Times New Roman" w:hAnsi="Times New Roman" w:cs="Times New Roman"/>
           <w:b/>
@@ -502,12 +610,60 @@
           <w:sz w:val="24"/>
           <w:szCs w:val="24"/>
         </w:rPr>
-      </w:pPr>
+        <w:t xml:space="preserve">Ethics Approval: </w:t>
+      </w:r>
+      <w:r>
+        <w:rPr>
+          <w:rFonts w:ascii="Times New Roman" w:hAnsi="Times New Roman" w:cs="Times New Roman"/>
+          <w:sz w:val="24"/>
+          <w:szCs w:val="24"/>
+          <w:lang w:val="en-AU"/>
+        </w:rPr>
+        <w:t xml:space="preserve">The reported </w:t>
+      </w:r>
+      <w:r>
+        <w:rPr>
+          <w:rFonts w:ascii="Times New Roman" w:hAnsi="Times New Roman" w:cs="Times New Roman"/>
+          <w:sz w:val="24"/>
+          <w:szCs w:val="24"/>
+          <w:lang w:val="en-AU"/>
+        </w:rPr>
+        <w:t xml:space="preserve">studies </w:t>
+      </w:r>
+      <w:r>
+        <w:rPr>
+          <w:rFonts w:ascii="Times New Roman" w:hAnsi="Times New Roman" w:cs="Times New Roman"/>
+          <w:sz w:val="24"/>
+          <w:szCs w:val="24"/>
+          <w:lang w:val="en-AU"/>
+        </w:rPr>
+        <w:t>were approved by the University of Southern Mississippi Institutional Review Board (Protocol #IRB-19-429) and the Institutional Review Board at Midwestern State University (Protocol #22101701).</w:t>
+      </w:r>
+      <w:r>
+        <w:t xml:space="preserve"> </w:t>
+      </w:r>
+      <w:r>
+        <w:rPr>
+          <w:rFonts w:ascii="Times New Roman" w:hAnsi="Times New Roman" w:cs="Times New Roman"/>
+          <w:sz w:val="24"/>
+          <w:szCs w:val="24"/>
+          <w:lang w:val="en-AU"/>
+        </w:rPr>
+        <w:t>Informed consent was obtained for all individuals who participated in this series of studies</w:t>
+      </w:r>
+      <w:r>
+        <w:rPr>
+          <w:rFonts w:ascii="Times New Roman" w:hAnsi="Times New Roman" w:cs="Times New Roman"/>
+          <w:sz w:val="24"/>
+          <w:szCs w:val="24"/>
+          <w:lang w:val="en-AU"/>
+        </w:rPr>
+        <w:t>.</w:t>
+      </w:r>
     </w:p>
     <w:p>
       <w:pPr>
         <w:spacing w:after="0" w:line="480" w:lineRule="auto"/>
-        <w:jc w:val="center"/>
         <w:rPr>
           <w:rFonts w:ascii="Times New Roman" w:hAnsi="Times New Roman" w:cs="Times New Roman"/>
           <w:sz w:val="24"/>
@@ -522,7 +678,15 @@
           <w:sz w:val="24"/>
           <w:szCs w:val="24"/>
         </w:rPr>
-        <w:t>Author Note</w:t>
+        <w:t>Competing Interests:</w:t>
+      </w:r>
+      <w:r>
+        <w:rPr>
+          <w:rFonts w:ascii="Times New Roman" w:hAnsi="Times New Roman" w:cs="Times New Roman"/>
+          <w:sz w:val="24"/>
+          <w:szCs w:val="24"/>
+        </w:rPr>
+        <w:t xml:space="preserve"> The authors report no conflicts of interest.</w:t>
       </w:r>
     </w:p>
     <w:p>
@@ -537,133 +701,69 @@
       <w:r>
         <w:rPr>
           <w:rFonts w:ascii="Times New Roman" w:hAnsi="Times New Roman" w:cs="Times New Roman"/>
-          <w:sz w:val="24"/>
-          <w:szCs w:val="24"/>
-        </w:rPr>
-        <w:tab/>
-        <w:t xml:space="preserve">Correspondence concerning this article </w:t>
-      </w:r>
-      <w:r>
-        <w:rPr>
-          <w:rFonts w:ascii="Times New Roman" w:hAnsi="Times New Roman" w:cs="Times New Roman"/>
-          <w:sz w:val="24"/>
-          <w:szCs w:val="24"/>
-        </w:rPr>
-        <w:t>should</w:t>
-      </w:r>
-      <w:r>
-        <w:rPr>
-          <w:rFonts w:ascii="Times New Roman" w:hAnsi="Times New Roman" w:cs="Times New Roman"/>
-          <w:sz w:val="24"/>
-          <w:szCs w:val="24"/>
-        </w:rPr>
-        <w:t xml:space="preserve"> be addressed to </w:t>
-      </w:r>
-      <w:r>
-        <w:rPr>
-          <w:rFonts w:ascii="Times New Roman" w:hAnsi="Times New Roman" w:cs="Times New Roman"/>
-          <w:sz w:val="24"/>
-          <w:szCs w:val="24"/>
-        </w:rPr>
-        <w:t>Nicholas P. Maxwell</w:t>
-      </w:r>
-      <w:r>
-        <w:rPr>
-          <w:rFonts w:ascii="Times New Roman" w:hAnsi="Times New Roman" w:cs="Times New Roman"/>
-          <w:sz w:val="24"/>
-          <w:szCs w:val="24"/>
-        </w:rPr>
-        <w:t xml:space="preserve">, </w:t>
-      </w:r>
-      <w:r>
-        <w:rPr>
-          <w:rFonts w:ascii="Times New Roman" w:hAnsi="Times New Roman" w:cs="Times New Roman"/>
-          <w:sz w:val="24"/>
-          <w:szCs w:val="24"/>
-        </w:rPr>
-        <w:t>Department</w:t>
-      </w:r>
-      <w:r>
-        <w:rPr>
-          <w:rFonts w:ascii="Times New Roman" w:hAnsi="Times New Roman" w:cs="Times New Roman"/>
-          <w:sz w:val="24"/>
-          <w:szCs w:val="24"/>
-        </w:rPr>
-        <w:t xml:space="preserve"> of Psychology, </w:t>
-      </w:r>
-      <w:r>
-        <w:rPr>
-          <w:rFonts w:ascii="Times New Roman" w:hAnsi="Times New Roman" w:cs="Times New Roman"/>
-          <w:sz w:val="24"/>
-          <w:szCs w:val="24"/>
-        </w:rPr>
-        <w:t>Midwestern State University</w:t>
-      </w:r>
-      <w:r>
-        <w:rPr>
-          <w:rFonts w:ascii="Times New Roman" w:hAnsi="Times New Roman" w:cs="Times New Roman"/>
-          <w:sz w:val="24"/>
-          <w:szCs w:val="24"/>
-        </w:rPr>
-        <w:t xml:space="preserve">, </w:t>
-      </w:r>
-      <w:r>
-        <w:rPr>
-          <w:rFonts w:ascii="Times New Roman" w:hAnsi="Times New Roman" w:cs="Times New Roman"/>
-          <w:sz w:val="24"/>
-          <w:szCs w:val="24"/>
-        </w:rPr>
-        <w:t>3410 Taft Blvd</w:t>
-      </w:r>
-      <w:r>
-        <w:rPr>
-          <w:rFonts w:ascii="Times New Roman" w:hAnsi="Times New Roman" w:cs="Times New Roman"/>
-          <w:sz w:val="24"/>
-          <w:szCs w:val="24"/>
-        </w:rPr>
-        <w:t>,</w:t>
-      </w:r>
-      <w:r>
-        <w:rPr>
-          <w:rFonts w:ascii="Times New Roman" w:hAnsi="Times New Roman" w:cs="Times New Roman"/>
-          <w:sz w:val="24"/>
-          <w:szCs w:val="24"/>
-        </w:rPr>
-        <w:t xml:space="preserve"> Wichita Falls, TX,</w:t>
-      </w:r>
-      <w:r>
-        <w:rPr>
-          <w:rFonts w:ascii="Times New Roman" w:hAnsi="Times New Roman" w:cs="Times New Roman"/>
-          <w:sz w:val="24"/>
-          <w:szCs w:val="24"/>
-        </w:rPr>
-        <w:t xml:space="preserve"> United States. </w:t>
-      </w:r>
-      <w:r>
-        <w:rPr>
-          <w:rFonts w:ascii="Times New Roman" w:hAnsi="Times New Roman" w:cs="Times New Roman"/>
-          <w:sz w:val="24"/>
-          <w:szCs w:val="24"/>
-        </w:rPr>
-        <w:t xml:space="preserve">Study materials, data files, and </w:t>
-      </w:r>
-      <w:r>
-        <w:rPr>
-          <w:rFonts w:ascii="Times New Roman" w:hAnsi="Times New Roman" w:cs="Times New Roman"/>
-          <w:i/>
-          <w:iCs/>
-          <w:sz w:val="24"/>
-          <w:szCs w:val="24"/>
-        </w:rPr>
-        <w:t>R</w:t>
-      </w:r>
-      <w:r>
-        <w:rPr>
-          <w:rFonts w:ascii="Times New Roman" w:hAnsi="Times New Roman" w:cs="Times New Roman"/>
-          <w:sz w:val="24"/>
-          <w:szCs w:val="24"/>
-        </w:rPr>
-        <w:t xml:space="preserve"> code used for analyses</w:t>
+          <w:b/>
+          <w:bCs/>
+          <w:sz w:val="24"/>
+          <w:szCs w:val="24"/>
+        </w:rPr>
+        <w:lastRenderedPageBreak/>
+        <w:t>Authors Contributions:</w:t>
+      </w:r>
+      <w:r>
+        <w:rPr>
+          <w:rFonts w:ascii="Times New Roman" w:hAnsi="Times New Roman" w:cs="Times New Roman"/>
+          <w:sz w:val="24"/>
+          <w:szCs w:val="24"/>
+        </w:rPr>
+        <w:t xml:space="preserve"> NPM contributed to conceptualization, experiment programming, data analysis, and primary writing. MJH contributed to conceptualization and writing edits.</w:t>
+      </w:r>
+    </w:p>
+    <w:p>
+      <w:pPr>
+        <w:spacing w:after="0" w:line="480" w:lineRule="auto"/>
+        <w:rPr>
+          <w:rFonts w:ascii="Times New Roman" w:hAnsi="Times New Roman" w:cs="Times New Roman"/>
+          <w:sz w:val="24"/>
+          <w:szCs w:val="24"/>
+        </w:rPr>
+      </w:pPr>
+      <w:r>
+        <w:rPr>
+          <w:rFonts w:ascii="Times New Roman" w:hAnsi="Times New Roman" w:cs="Times New Roman"/>
+          <w:b/>
+          <w:bCs/>
+          <w:sz w:val="24"/>
+          <w:szCs w:val="24"/>
+        </w:rPr>
+        <w:t>Funding:</w:t>
+      </w:r>
+      <w:r>
+        <w:rPr>
+          <w:rFonts w:ascii="Times New Roman" w:hAnsi="Times New Roman" w:cs="Times New Roman"/>
+          <w:sz w:val="24"/>
+          <w:szCs w:val="24"/>
+        </w:rPr>
+        <w:t xml:space="preserve"> Not Applicable</w:t>
+      </w:r>
+    </w:p>
+    <w:p>
+      <w:pPr>
+        <w:spacing w:after="0" w:line="480" w:lineRule="auto"/>
+        <w:rPr>
+          <w:rFonts w:ascii="Times New Roman" w:hAnsi="Times New Roman" w:cs="Times New Roman"/>
+          <w:sz w:val="24"/>
+          <w:szCs w:val="24"/>
+        </w:rPr>
+      </w:pPr>
+      <w:r>
+        <w:rPr>
+          <w:rFonts w:ascii="Times New Roman" w:hAnsi="Times New Roman" w:cs="Times New Roman"/>
+          <w:b/>
+          <w:bCs/>
+          <w:sz w:val="24"/>
+          <w:szCs w:val="24"/>
+        </w:rPr>
+        <w:t>Data Availability:</w:t>
       </w:r>
       <w:r>
         <w:rPr>
@@ -679,58 +779,18 @@
           <w:sz w:val="24"/>
           <w:szCs w:val="24"/>
         </w:rPr>
-        <w:t>have been made available via</w:t>
-      </w:r>
-      <w:r>
-        <w:rPr>
-          <w:rFonts w:ascii="Times New Roman" w:hAnsi="Times New Roman" w:cs="Times New Roman"/>
-          <w:sz w:val="24"/>
-          <w:szCs w:val="24"/>
-        </w:rPr>
-        <w:t xml:space="preserve"> OSF </w:t>
-      </w:r>
-      <w:r>
-        <w:rPr>
-          <w:rFonts w:ascii="Times New Roman" w:hAnsi="Times New Roman" w:cs="Times New Roman"/>
-          <w:sz w:val="24"/>
-          <w:szCs w:val="24"/>
-        </w:rPr>
-        <w:t>(</w:t>
-      </w:r>
-      <w:r>
-        <w:rPr>
-          <w:rFonts w:ascii="Times New Roman" w:hAnsi="Times New Roman" w:cs="Times New Roman"/>
-          <w:sz w:val="24"/>
-          <w:szCs w:val="24"/>
-        </w:rPr>
-        <w:t>https://osf.io/mfbnz/</w:t>
-      </w:r>
-      <w:r>
-        <w:rPr>
-          <w:rFonts w:ascii="Times New Roman" w:hAnsi="Times New Roman" w:cs="Times New Roman"/>
-          <w:sz w:val="24"/>
-          <w:szCs w:val="24"/>
-        </w:rPr>
-        <w:t>)</w:t>
-      </w:r>
-      <w:r>
-        <w:rPr>
-          <w:rFonts w:ascii="Times New Roman" w:hAnsi="Times New Roman" w:cs="Times New Roman"/>
-          <w:sz w:val="24"/>
-          <w:szCs w:val="24"/>
-        </w:rPr>
-        <w:t>.</w:t>
-      </w:r>
-      <w:r>
-        <w:rPr>
-          <w:rFonts w:ascii="Times New Roman" w:hAnsi="Times New Roman" w:cs="Times New Roman"/>
-          <w:sz w:val="24"/>
-          <w:szCs w:val="24"/>
-        </w:rPr>
-        <w:t xml:space="preserve"> </w:t>
-      </w:r>
-      <w:bookmarkStart w:id="0" w:name="_GoBack"/>
-      <w:bookmarkEnd w:id="0"/>
+        <w:t>Study materials, data files, and R code used for analyses have been made available via OSF (https://osf.io/mfbnz/).</w:t>
+      </w:r>
+    </w:p>
+    <w:p>
+      <w:pPr>
+        <w:spacing w:after="0" w:line="480" w:lineRule="auto"/>
+        <w:rPr>
+          <w:rFonts w:ascii="Times New Roman" w:hAnsi="Times New Roman" w:cs="Times New Roman"/>
+          <w:sz w:val="24"/>
+          <w:szCs w:val="24"/>
+        </w:rPr>
+      </w:pPr>
     </w:p>
     <w:sectPr>
       <w:headerReference w:type="default" r:id="rId7"/>
@@ -745,42 +805,8 @@
 </w:document>
 </file>
 
-<file path=word/commentsExtensible.xml><?xml version="1.0" encoding="utf-8"?>
-<w16cex:commentsExtensible xmlns:wpc="http://schemas.microsoft.com/office/word/2010/wordprocessingCanvas" xmlns:cx="http://schemas.microsoft.com/office/drawing/2014/chartex" xmlns:cx1="http://schemas.microsoft.com/office/drawing/2015/9/8/chartex" xmlns:cx2="http://schemas.microsoft.com/office/drawing/2015/10/21/chartex" xmlns:cx3="http://schemas.microsoft.com/office/drawing/2016/5/9/chartex" xmlns:cx4="http://schemas.microsoft.com/office/drawing/2016/5/10/chartex" xmlns:cx5="http://schemas.microsoft.com/office/drawing/2016/5/11/chartex" xmlns:cx6="http://schemas.microsoft.com/office/drawing/2016/5/12/chartex" xmlns:cx7="http://schemas.microsoft.com/office/drawing/2016/5/13/chartex" xmlns:cx8="http://schemas.microsoft.com/office/drawing/2016/5/14/chartex" xmlns:cr="http://schemas.microsoft.com/office/comments/2020/reactions" xmlns:mc="http://schemas.openxmlformats.org/markup-compatibility/2006" xmlns:aink="http://schemas.microsoft.com/office/drawing/2016/ink" xmlns:am3d="http://schemas.microsoft.com/office/drawing/2017/model3d" xmlns:o="urn:schemas-microsoft-com:office:office" xmlns:oel="http://schemas.microsoft.com/office/2019/extlst" xmlns:r="http://schemas.openxmlformats.org/officeDocument/2006/relationships" xmlns:m="http://schemas.openxmlformats.org/officeDocument/2006/math" xmlns:v="urn:schemas-microsoft-com:vml" xmlns:wp14="http://schemas.microsoft.com/office/word/2010/wordprocessingDrawing" xmlns:wp="http://schemas.openxmlformats.org/drawingml/2006/wordprocessingDrawing" xmlns:w10="urn:schemas-microsoft-com:office:word" xmlns:w="http://schemas.openxmlformats.org/wordprocessingml/2006/main" xmlns:w14="http://schemas.microsoft.com/office/word/2010/wordml" xmlns:w15="http://schemas.microsoft.com/office/word/2012/wordml" xmlns:w16cex="http://schemas.microsoft.com/office/word/2018/wordml/cex" xmlns:w16cid="http://schemas.microsoft.com/office/word/2016/wordml/cid" xmlns:w16="http://schemas.microsoft.com/office/word/2018/wordml" xmlns:w16sdtdh="http://schemas.microsoft.com/office/word/2020/wordml/sdtdatahash" xmlns:w16se="http://schemas.microsoft.com/office/word/2015/wordml/symex" xmlns:wpg="http://schemas.microsoft.com/office/word/2010/wordprocessingGroup" xmlns:wpi="http://schemas.microsoft.com/office/word/2010/wordprocessingInk" xmlns:wne="http://schemas.microsoft.com/office/word/2006/wordml" xmlns:wps="http://schemas.microsoft.com/office/word/2010/wordprocessingShape" mc:Ignorable="w14 w15 w16se w16cid w16 w16cex w16sdtdh cr wp14">
-  <w16cex:commentExtensible w16cex:durableId="28AF0623" w16cex:dateUtc="2023-09-15T21:34:00Z">
-    <w16cex:extLst>
-      <w16:ext w16:uri="{CE6994B0-6A32-4C9F-8C6B-6E91EDA988CE}">
-        <cr:reactions xmlns:cr="http://schemas.microsoft.com/office/comments/2020/reactions">
-          <cr:reaction reactionType="1">
-            <cr:reactionInfo dateUtc="2023-09-21T18:54:30Z">
-              <cr:user userId="1401e3e00133cd3c" userProvider="Windows Live" userName="Mark Huff"/>
-            </cr:reactionInfo>
-          </cr:reaction>
-        </cr:reactions>
-      </w16:ext>
-    </w16cex:extLst>
-  </w16cex:commentExtensible>
-  <w16cex:commentExtensible w16cex:durableId="28AF070B" w16cex:dateUtc="2023-09-15T21:38:00Z"/>
-  <w16cex:commentExtensible w16cex:durableId="28A70DD6" w16cex:dateUtc="2023-09-09T20:29:00Z">
-    <w16cex:extLst>
-      <w16:ext w16:uri="{CE6994B0-6A32-4C9F-8C6B-6E91EDA988CE}">
-        <cr:reactions xmlns:cr="http://schemas.microsoft.com/office/comments/2020/reactions">
-          <cr:reaction reactionType="1">
-            <cr:reactionInfo dateUtc="2023-09-21T20:00:46Z">
-              <cr:user userId="1401e3e00133cd3c" userProvider="Windows Live" userName="Mark Huff"/>
-            </cr:reactionInfo>
-          </cr:reaction>
-        </cr:reactions>
-      </w16:ext>
-    </w16cex:extLst>
-  </w16cex:commentExtensible>
-  <w16cex:commentExtensible w16cex:durableId="28A8259D" w16cex:dateUtc="2023-09-10T16:23:00Z"/>
-  <w16cex:commentExtensible w16cex:durableId="28B6DF23" w16cex:dateUtc="2023-09-21T20:26:00Z"/>
-</w16cex:commentsExtensible>
-</file>
-
 <file path=word/endnotes.xml><?xml version="1.0" encoding="utf-8"?>
-<w:endnotes xmlns:wpc="http://schemas.microsoft.com/office/word/2010/wordprocessingCanvas" xmlns:cx="http://schemas.microsoft.com/office/drawing/2014/chartex" xmlns:cx1="http://schemas.microsoft.com/office/drawing/2015/9/8/chartex" xmlns:cx2="http://schemas.microsoft.com/office/drawing/2015/10/21/chartex" xmlns:cx3="http://schemas.microsoft.com/office/drawing/2016/5/9/chartex" xmlns:cx4="http://schemas.microsoft.com/office/drawing/2016/5/10/chartex" xmlns:cx5="http://schemas.microsoft.com/office/drawing/2016/5/11/chartex" xmlns:cx6="http://schemas.microsoft.com/office/drawing/2016/5/12/chartex" xmlns:cx7="http://schemas.microsoft.com/office/drawing/2016/5/13/chartex" xmlns:cx8="http://schemas.microsoft.com/office/drawing/2016/5/14/chartex" xmlns:mc="http://schemas.openxmlformats.org/markup-compatibility/2006" xmlns:aink="http://schemas.microsoft.com/office/drawing/2016/ink" xmlns:am3d="http://schemas.microsoft.com/office/drawing/2017/model3d" xmlns:o="urn:schemas-microsoft-com:office:office" xmlns:r="http://schemas.openxmlformats.org/officeDocument/2006/relationships" xmlns:m="http://schemas.openxmlformats.org/officeDocument/2006/math" xmlns:v="urn:schemas-microsoft-com:vml" xmlns:wp14="http://schemas.microsoft.com/office/word/2010/wordprocessingDrawing" xmlns:wp="http://schemas.openxmlformats.org/drawingml/2006/wordprocessingDrawing" xmlns:w10="urn:schemas-microsoft-com:office:word" xmlns:w="http://schemas.openxmlformats.org/wordprocessingml/2006/main" xmlns:w14="http://schemas.microsoft.com/office/word/2010/wordml" xmlns:w15="http://schemas.microsoft.com/office/word/2012/wordml" xmlns:w16cid="http://schemas.microsoft.com/office/word/2016/wordml/cid" xmlns:w16se="http://schemas.microsoft.com/office/word/2015/wordml/symex" xmlns:wpg="http://schemas.microsoft.com/office/word/2010/wordprocessingGroup" xmlns:wpi="http://schemas.microsoft.com/office/word/2010/wordprocessingInk" xmlns:wne="http://schemas.microsoft.com/office/word/2006/wordml" xmlns:wps="http://schemas.microsoft.com/office/word/2010/wordprocessingShape" mc:Ignorable="w14 w15 w16se w16cid wp14">
+<w:endnotes xmlns:wpc="http://schemas.microsoft.com/office/word/2010/wordprocessingCanvas" xmlns:cx="http://schemas.microsoft.com/office/drawing/2014/chartex" xmlns:cx1="http://schemas.microsoft.com/office/drawing/2015/9/8/chartex" xmlns:cx2="http://schemas.microsoft.com/office/drawing/2015/10/21/chartex" xmlns:cx3="http://schemas.microsoft.com/office/drawing/2016/5/9/chartex" xmlns:cx4="http://schemas.microsoft.com/office/drawing/2016/5/10/chartex" xmlns:cx5="http://schemas.microsoft.com/office/drawing/2016/5/11/chartex" xmlns:cx6="http://schemas.microsoft.com/office/drawing/2016/5/12/chartex" xmlns:cx7="http://schemas.microsoft.com/office/drawing/2016/5/13/chartex" xmlns:cx8="http://schemas.microsoft.com/office/drawing/2016/5/14/chartex" xmlns:mc="http://schemas.openxmlformats.org/markup-compatibility/2006" xmlns:aink="http://schemas.microsoft.com/office/drawing/2016/ink" xmlns:am3d="http://schemas.microsoft.com/office/drawing/2017/model3d" xmlns:o="urn:schemas-microsoft-com:office:office" xmlns:oel="http://schemas.microsoft.com/office/2019/extlst" xmlns:r="http://schemas.openxmlformats.org/officeDocument/2006/relationships" xmlns:m="http://schemas.openxmlformats.org/officeDocument/2006/math" xmlns:v="urn:schemas-microsoft-com:vml" xmlns:wp14="http://schemas.microsoft.com/office/word/2010/wordprocessingDrawing" xmlns:wp="http://schemas.openxmlformats.org/drawingml/2006/wordprocessingDrawing" xmlns:w10="urn:schemas-microsoft-com:office:word" xmlns:w="http://schemas.openxmlformats.org/wordprocessingml/2006/main" xmlns:w14="http://schemas.microsoft.com/office/word/2010/wordml" xmlns:w15="http://schemas.microsoft.com/office/word/2012/wordml" xmlns:w16cex="http://schemas.microsoft.com/office/word/2018/wordml/cex" xmlns:w16cid="http://schemas.microsoft.com/office/word/2016/wordml/cid" xmlns:w16="http://schemas.microsoft.com/office/word/2018/wordml" xmlns:w16sdtdh="http://schemas.microsoft.com/office/word/2020/wordml/sdtdatahash" xmlns:w16se="http://schemas.microsoft.com/office/word/2015/wordml/symex" xmlns:wpg="http://schemas.microsoft.com/office/word/2010/wordprocessingGroup" xmlns:wpi="http://schemas.microsoft.com/office/word/2010/wordprocessingInk" xmlns:wne="http://schemas.microsoft.com/office/word/2006/wordml" xmlns:wps="http://schemas.microsoft.com/office/word/2010/wordprocessingShape" mc:Ignorable="w14 w15 w16se w16cid w16 w16cex w16sdtdh wp14">
   <w:endnote w:type="separator" w:id="-1">
     <w:p>
       <w:pPr>
@@ -805,7 +831,7 @@
 </file>
 
 <file path=word/footnotes.xml><?xml version="1.0" encoding="utf-8"?>
-<w:footnotes xmlns:wpc="http://schemas.microsoft.com/office/word/2010/wordprocessingCanvas" xmlns:cx="http://schemas.microsoft.com/office/drawing/2014/chartex" xmlns:cx1="http://schemas.microsoft.com/office/drawing/2015/9/8/chartex" xmlns:cx2="http://schemas.microsoft.com/office/drawing/2015/10/21/chartex" xmlns:cx3="http://schemas.microsoft.com/office/drawing/2016/5/9/chartex" xmlns:cx4="http://schemas.microsoft.com/office/drawing/2016/5/10/chartex" xmlns:cx5="http://schemas.microsoft.com/office/drawing/2016/5/11/chartex" xmlns:cx6="http://schemas.microsoft.com/office/drawing/2016/5/12/chartex" xmlns:cx7="http://schemas.microsoft.com/office/drawing/2016/5/13/chartex" xmlns:cx8="http://schemas.microsoft.com/office/drawing/2016/5/14/chartex" xmlns:mc="http://schemas.openxmlformats.org/markup-compatibility/2006" xmlns:aink="http://schemas.microsoft.com/office/drawing/2016/ink" xmlns:am3d="http://schemas.microsoft.com/office/drawing/2017/model3d" xmlns:o="urn:schemas-microsoft-com:office:office" xmlns:r="http://schemas.openxmlformats.org/officeDocument/2006/relationships" xmlns:m="http://schemas.openxmlformats.org/officeDocument/2006/math" xmlns:v="urn:schemas-microsoft-com:vml" xmlns:wp14="http://schemas.microsoft.com/office/word/2010/wordprocessingDrawing" xmlns:wp="http://schemas.openxmlformats.org/drawingml/2006/wordprocessingDrawing" xmlns:w10="urn:schemas-microsoft-com:office:word" xmlns:w="http://schemas.openxmlformats.org/wordprocessingml/2006/main" xmlns:w14="http://schemas.microsoft.com/office/word/2010/wordml" xmlns:w15="http://schemas.microsoft.com/office/word/2012/wordml" xmlns:w16cid="http://schemas.microsoft.com/office/word/2016/wordml/cid" xmlns:w16se="http://schemas.microsoft.com/office/word/2015/wordml/symex" xmlns:wpg="http://schemas.microsoft.com/office/word/2010/wordprocessingGroup" xmlns:wpi="http://schemas.microsoft.com/office/word/2010/wordprocessingInk" xmlns:wne="http://schemas.microsoft.com/office/word/2006/wordml" xmlns:wps="http://schemas.microsoft.com/office/word/2010/wordprocessingShape" mc:Ignorable="w14 w15 w16se w16cid wp14">
+<w:footnotes xmlns:wpc="http://schemas.microsoft.com/office/word/2010/wordprocessingCanvas" xmlns:cx="http://schemas.microsoft.com/office/drawing/2014/chartex" xmlns:cx1="http://schemas.microsoft.com/office/drawing/2015/9/8/chartex" xmlns:cx2="http://schemas.microsoft.com/office/drawing/2015/10/21/chartex" xmlns:cx3="http://schemas.microsoft.com/office/drawing/2016/5/9/chartex" xmlns:cx4="http://schemas.microsoft.com/office/drawing/2016/5/10/chartex" xmlns:cx5="http://schemas.microsoft.com/office/drawing/2016/5/11/chartex" xmlns:cx6="http://schemas.microsoft.com/office/drawing/2016/5/12/chartex" xmlns:cx7="http://schemas.microsoft.com/office/drawing/2016/5/13/chartex" xmlns:cx8="http://schemas.microsoft.com/office/drawing/2016/5/14/chartex" xmlns:mc="http://schemas.openxmlformats.org/markup-compatibility/2006" xmlns:aink="http://schemas.microsoft.com/office/drawing/2016/ink" xmlns:am3d="http://schemas.microsoft.com/office/drawing/2017/model3d" xmlns:o="urn:schemas-microsoft-com:office:office" xmlns:oel="http://schemas.microsoft.com/office/2019/extlst" xmlns:r="http://schemas.openxmlformats.org/officeDocument/2006/relationships" xmlns:m="http://schemas.openxmlformats.org/officeDocument/2006/math" xmlns:v="urn:schemas-microsoft-com:vml" xmlns:wp14="http://schemas.microsoft.com/office/word/2010/wordprocessingDrawing" xmlns:wp="http://schemas.openxmlformats.org/drawingml/2006/wordprocessingDrawing" xmlns:w10="urn:schemas-microsoft-com:office:word" xmlns:w="http://schemas.openxmlformats.org/wordprocessingml/2006/main" xmlns:w14="http://schemas.microsoft.com/office/word/2010/wordml" xmlns:w15="http://schemas.microsoft.com/office/word/2012/wordml" xmlns:w16cex="http://schemas.microsoft.com/office/word/2018/wordml/cex" xmlns:w16cid="http://schemas.microsoft.com/office/word/2016/wordml/cid" xmlns:w16="http://schemas.microsoft.com/office/word/2018/wordml" xmlns:w16sdtdh="http://schemas.microsoft.com/office/word/2020/wordml/sdtdatahash" xmlns:w16se="http://schemas.microsoft.com/office/word/2015/wordml/symex" xmlns:wpg="http://schemas.microsoft.com/office/word/2010/wordprocessingGroup" xmlns:wpi="http://schemas.microsoft.com/office/word/2010/wordprocessingInk" xmlns:wne="http://schemas.microsoft.com/office/word/2006/wordml" xmlns:wps="http://schemas.microsoft.com/office/word/2010/wordprocessingShape" mc:Ignorable="w14 w15 w16se w16cid w16 w16cex w16sdtdh wp14">
   <w:footnote w:type="separator" w:id="-1">
     <w:p>
       <w:pPr>
@@ -830,7 +856,7 @@
 </file>
 
 <file path=word/header1.xml><?xml version="1.0" encoding="utf-8"?>
-<w:hdr xmlns:wpc="http://schemas.microsoft.com/office/word/2010/wordprocessingCanvas" xmlns:cx="http://schemas.microsoft.com/office/drawing/2014/chartex" xmlns:cx1="http://schemas.microsoft.com/office/drawing/2015/9/8/chartex" xmlns:cx2="http://schemas.microsoft.com/office/drawing/2015/10/21/chartex" xmlns:cx3="http://schemas.microsoft.com/office/drawing/2016/5/9/chartex" xmlns:cx4="http://schemas.microsoft.com/office/drawing/2016/5/10/chartex" xmlns:cx5="http://schemas.microsoft.com/office/drawing/2016/5/11/chartex" xmlns:cx6="http://schemas.microsoft.com/office/drawing/2016/5/12/chartex" xmlns:cx7="http://schemas.microsoft.com/office/drawing/2016/5/13/chartex" xmlns:cx8="http://schemas.microsoft.com/office/drawing/2016/5/14/chartex" xmlns:mc="http://schemas.openxmlformats.org/markup-compatibility/2006" xmlns:aink="http://schemas.microsoft.com/office/drawing/2016/ink" xmlns:am3d="http://schemas.microsoft.com/office/drawing/2017/model3d" xmlns:o="urn:schemas-microsoft-com:office:office" xmlns:r="http://schemas.openxmlformats.org/officeDocument/2006/relationships" xmlns:m="http://schemas.openxmlformats.org/officeDocument/2006/math" xmlns:v="urn:schemas-microsoft-com:vml" xmlns:wp14="http://schemas.microsoft.com/office/word/2010/wordprocessingDrawing" xmlns:wp="http://schemas.openxmlformats.org/drawingml/2006/wordprocessingDrawing" xmlns:w10="urn:schemas-microsoft-com:office:word" xmlns:w="http://schemas.openxmlformats.org/wordprocessingml/2006/main" xmlns:w14="http://schemas.microsoft.com/office/word/2010/wordml" xmlns:w15="http://schemas.microsoft.com/office/word/2012/wordml" xmlns:w16cid="http://schemas.microsoft.com/office/word/2016/wordml/cid" xmlns:w16se="http://schemas.microsoft.com/office/word/2015/wordml/symex" xmlns:wpg="http://schemas.microsoft.com/office/word/2010/wordprocessingGroup" xmlns:wpi="http://schemas.microsoft.com/office/word/2010/wordprocessingInk" xmlns:wne="http://schemas.microsoft.com/office/word/2006/wordml" xmlns:wps="http://schemas.microsoft.com/office/word/2010/wordprocessingShape" mc:Ignorable="w14 w15 w16se w16cid wp14">
+<w:hdr xmlns:wpc="http://schemas.microsoft.com/office/word/2010/wordprocessingCanvas" xmlns:cx="http://schemas.microsoft.com/office/drawing/2014/chartex" xmlns:cx1="http://schemas.microsoft.com/office/drawing/2015/9/8/chartex" xmlns:cx2="http://schemas.microsoft.com/office/drawing/2015/10/21/chartex" xmlns:cx3="http://schemas.microsoft.com/office/drawing/2016/5/9/chartex" xmlns:cx4="http://schemas.microsoft.com/office/drawing/2016/5/10/chartex" xmlns:cx5="http://schemas.microsoft.com/office/drawing/2016/5/11/chartex" xmlns:cx6="http://schemas.microsoft.com/office/drawing/2016/5/12/chartex" xmlns:cx7="http://schemas.microsoft.com/office/drawing/2016/5/13/chartex" xmlns:cx8="http://schemas.microsoft.com/office/drawing/2016/5/14/chartex" xmlns:mc="http://schemas.openxmlformats.org/markup-compatibility/2006" xmlns:aink="http://schemas.microsoft.com/office/drawing/2016/ink" xmlns:am3d="http://schemas.microsoft.com/office/drawing/2017/model3d" xmlns:o="urn:schemas-microsoft-com:office:office" xmlns:oel="http://schemas.microsoft.com/office/2019/extlst" xmlns:r="http://schemas.openxmlformats.org/officeDocument/2006/relationships" xmlns:m="http://schemas.openxmlformats.org/officeDocument/2006/math" xmlns:v="urn:schemas-microsoft-com:vml" xmlns:wp14="http://schemas.microsoft.com/office/word/2010/wordprocessingDrawing" xmlns:wp="http://schemas.openxmlformats.org/drawingml/2006/wordprocessingDrawing" xmlns:w10="urn:schemas-microsoft-com:office:word" xmlns:w="http://schemas.openxmlformats.org/wordprocessingml/2006/main" xmlns:w14="http://schemas.microsoft.com/office/word/2010/wordml" xmlns:w15="http://schemas.microsoft.com/office/word/2012/wordml" xmlns:w16cex="http://schemas.microsoft.com/office/word/2018/wordml/cex" xmlns:w16cid="http://schemas.microsoft.com/office/word/2016/wordml/cid" xmlns:w16="http://schemas.microsoft.com/office/word/2018/wordml" xmlns:w16sdtdh="http://schemas.microsoft.com/office/word/2020/wordml/sdtdatahash" xmlns:w16se="http://schemas.microsoft.com/office/word/2015/wordml/symex" xmlns:wpg="http://schemas.microsoft.com/office/word/2010/wordprocessingGroup" xmlns:wpi="http://schemas.microsoft.com/office/word/2010/wordprocessingInk" xmlns:wne="http://schemas.microsoft.com/office/word/2006/wordml" xmlns:wps="http://schemas.microsoft.com/office/word/2010/wordprocessingShape" mc:Ignorable="w14 w15 w16se w16cid w16 w16cex w16sdtdh wp14">
   <w:p>
     <w:pPr>
       <w:pStyle w:val="Header"/>
@@ -930,7 +956,7 @@
 </file>
 
 <file path=word/header2.xml><?xml version="1.0" encoding="utf-8"?>
-<w:hdr xmlns:wpc="http://schemas.microsoft.com/office/word/2010/wordprocessingCanvas" xmlns:cx="http://schemas.microsoft.com/office/drawing/2014/chartex" xmlns:cx1="http://schemas.microsoft.com/office/drawing/2015/9/8/chartex" xmlns:cx2="http://schemas.microsoft.com/office/drawing/2015/10/21/chartex" xmlns:cx3="http://schemas.microsoft.com/office/drawing/2016/5/9/chartex" xmlns:cx4="http://schemas.microsoft.com/office/drawing/2016/5/10/chartex" xmlns:cx5="http://schemas.microsoft.com/office/drawing/2016/5/11/chartex" xmlns:cx6="http://schemas.microsoft.com/office/drawing/2016/5/12/chartex" xmlns:cx7="http://schemas.microsoft.com/office/drawing/2016/5/13/chartex" xmlns:cx8="http://schemas.microsoft.com/office/drawing/2016/5/14/chartex" xmlns:mc="http://schemas.openxmlformats.org/markup-compatibility/2006" xmlns:aink="http://schemas.microsoft.com/office/drawing/2016/ink" xmlns:am3d="http://schemas.microsoft.com/office/drawing/2017/model3d" xmlns:o="urn:schemas-microsoft-com:office:office" xmlns:r="http://schemas.openxmlformats.org/officeDocument/2006/relationships" xmlns:m="http://schemas.openxmlformats.org/officeDocument/2006/math" xmlns:v="urn:schemas-microsoft-com:vml" xmlns:wp14="http://schemas.microsoft.com/office/word/2010/wordprocessingDrawing" xmlns:wp="http://schemas.openxmlformats.org/drawingml/2006/wordprocessingDrawing" xmlns:w10="urn:schemas-microsoft-com:office:word" xmlns:w="http://schemas.openxmlformats.org/wordprocessingml/2006/main" xmlns:w14="http://schemas.microsoft.com/office/word/2010/wordml" xmlns:w15="http://schemas.microsoft.com/office/word/2012/wordml" xmlns:w16cid="http://schemas.microsoft.com/office/word/2016/wordml/cid" xmlns:w16se="http://schemas.microsoft.com/office/word/2015/wordml/symex" xmlns:wpg="http://schemas.microsoft.com/office/word/2010/wordprocessingGroup" xmlns:wpi="http://schemas.microsoft.com/office/word/2010/wordprocessingInk" xmlns:wne="http://schemas.microsoft.com/office/word/2006/wordml" xmlns:wps="http://schemas.microsoft.com/office/word/2010/wordprocessingShape" mc:Ignorable="w14 w15 w16se w16cid wp14">
+<w:hdr xmlns:wpc="http://schemas.microsoft.com/office/word/2010/wordprocessingCanvas" xmlns:cx="http://schemas.microsoft.com/office/drawing/2014/chartex" xmlns:cx1="http://schemas.microsoft.com/office/drawing/2015/9/8/chartex" xmlns:cx2="http://schemas.microsoft.com/office/drawing/2015/10/21/chartex" xmlns:cx3="http://schemas.microsoft.com/office/drawing/2016/5/9/chartex" xmlns:cx4="http://schemas.microsoft.com/office/drawing/2016/5/10/chartex" xmlns:cx5="http://schemas.microsoft.com/office/drawing/2016/5/11/chartex" xmlns:cx6="http://schemas.microsoft.com/office/drawing/2016/5/12/chartex" xmlns:cx7="http://schemas.microsoft.com/office/drawing/2016/5/13/chartex" xmlns:cx8="http://schemas.microsoft.com/office/drawing/2016/5/14/chartex" xmlns:mc="http://schemas.openxmlformats.org/markup-compatibility/2006" xmlns:aink="http://schemas.microsoft.com/office/drawing/2016/ink" xmlns:am3d="http://schemas.microsoft.com/office/drawing/2017/model3d" xmlns:o="urn:schemas-microsoft-com:office:office" xmlns:oel="http://schemas.microsoft.com/office/2019/extlst" xmlns:r="http://schemas.openxmlformats.org/officeDocument/2006/relationships" xmlns:m="http://schemas.openxmlformats.org/officeDocument/2006/math" xmlns:v="urn:schemas-microsoft-com:vml" xmlns:wp14="http://schemas.microsoft.com/office/word/2010/wordprocessingDrawing" xmlns:wp="http://schemas.openxmlformats.org/drawingml/2006/wordprocessingDrawing" xmlns:w10="urn:schemas-microsoft-com:office:word" xmlns:w="http://schemas.openxmlformats.org/wordprocessingml/2006/main" xmlns:w14="http://schemas.microsoft.com/office/word/2010/wordml" xmlns:w15="http://schemas.microsoft.com/office/word/2012/wordml" xmlns:w16cex="http://schemas.microsoft.com/office/word/2018/wordml/cex" xmlns:w16cid="http://schemas.microsoft.com/office/word/2016/wordml/cid" xmlns:w16="http://schemas.microsoft.com/office/word/2018/wordml" xmlns:w16sdtdh="http://schemas.microsoft.com/office/word/2020/wordml/sdtdatahash" xmlns:w16se="http://schemas.microsoft.com/office/word/2015/wordml/symex" xmlns:wpg="http://schemas.microsoft.com/office/word/2010/wordprocessingGroup" xmlns:wpi="http://schemas.microsoft.com/office/word/2010/wordprocessingInk" xmlns:wne="http://schemas.microsoft.com/office/word/2006/wordml" xmlns:wps="http://schemas.microsoft.com/office/word/2010/wordprocessingShape" mc:Ignorable="w14 w15 w16se w16cid w16 w16cex w16sdtdh wp14">
   <w:p>
     <w:pPr>
       <w:pStyle w:val="Header"/>
@@ -1053,7 +1079,7 @@
 </file>
 
 <file path=word/styles.xml><?xml version="1.0" encoding="utf-8"?>
-<w:styles xmlns:mc="http://schemas.openxmlformats.org/markup-compatibility/2006" xmlns:r="http://schemas.openxmlformats.org/officeDocument/2006/relationships" xmlns:w="http://schemas.openxmlformats.org/wordprocessingml/2006/main" xmlns:w14="http://schemas.microsoft.com/office/word/2010/wordml" xmlns:w15="http://schemas.microsoft.com/office/word/2012/wordml" xmlns:w16cid="http://schemas.microsoft.com/office/word/2016/wordml/cid" xmlns:w16se="http://schemas.microsoft.com/office/word/2015/wordml/symex" mc:Ignorable="w14 w15 w16se w16cid">
+<w:styles xmlns:mc="http://schemas.openxmlformats.org/markup-compatibility/2006" xmlns:r="http://schemas.openxmlformats.org/officeDocument/2006/relationships" xmlns:w="http://schemas.openxmlformats.org/wordprocessingml/2006/main" xmlns:w14="http://schemas.microsoft.com/office/word/2010/wordml" xmlns:w15="http://schemas.microsoft.com/office/word/2012/wordml" xmlns:w16cex="http://schemas.microsoft.com/office/word/2018/wordml/cex" xmlns:w16cid="http://schemas.microsoft.com/office/word/2016/wordml/cid" xmlns:w16="http://schemas.microsoft.com/office/word/2018/wordml" xmlns:w16sdtdh="http://schemas.microsoft.com/office/word/2020/wordml/sdtdatahash" xmlns:w16se="http://schemas.microsoft.com/office/word/2015/wordml/symex" mc:Ignorable="w14 w15 w16se w16cid w16 w16cex w16sdtdh">
   <w:docDefaults>
     <w:rPrDefault>
       <w:rPr>
@@ -1069,7 +1095,7 @@
       </w:pPr>
     </w:pPrDefault>
   </w:docDefaults>
-  <w:latentStyles w:defLockedState="0" w:defUIPriority="99" w:defSemiHidden="0" w:defUnhideWhenUsed="0" w:defQFormat="0" w:count="375">
+  <w:latentStyles w:defLockedState="0" w:defUIPriority="99" w:defSemiHidden="0" w:defUnhideWhenUsed="0" w:defQFormat="0" w:count="376">
     <w:lsdException w:name="Normal" w:uiPriority="0" w:qFormat="1"/>
     <w:lsdException w:name="heading 1" w:uiPriority="9" w:qFormat="1"/>
     <w:lsdException w:name="heading 2" w:semiHidden="1" w:uiPriority="9" w:unhideWhenUsed="1" w:qFormat="1"/>
@@ -1445,6 +1471,7 @@
     <w:lsdException w:name="Smart Hyperlink" w:semiHidden="1" w:unhideWhenUsed="1"/>
     <w:lsdException w:name="Hashtag" w:semiHidden="1" w:unhideWhenUsed="1"/>
     <w:lsdException w:name="Unresolved Mention" w:semiHidden="1" w:unhideWhenUsed="1"/>
+    <w:lsdException w:name="Smart Link" w:semiHidden="1" w:unhideWhenUsed="1"/>
   </w:latentStyles>
   <w:style w:type="paragraph" w:default="1" w:styleId="Normal">
     <w:name w:val="Normal"/>

</xml_diff>